<commit_message>
Kopf und Fusszeile Update
yes
</commit_message>
<xml_diff>
--- a/LB306_Dokumente/Nutzwertanalyse/Nutzwertanalyse.docx
+++ b/LB306_Dokumente/Nutzwertanalyse/Nutzwertanalyse.docx
@@ -539,7 +539,15 @@
           </w:tcPr>
           <w:p>
             <w:r>
-              <w:t>Geldeinbezahlen: Bestätigung’s Page</w:t>
+              <w:t xml:space="preserve">Geldeinbezahlen: </w:t>
+            </w:r>
+            <w:proofErr w:type="spellStart"/>
+            <w:r>
+              <w:t>Bestätigung’s</w:t>
+            </w:r>
+            <w:proofErr w:type="spellEnd"/>
+            <w:r>
+              <w:t xml:space="preserve"> Page</w:t>
             </w:r>
           </w:p>
         </w:tc>
@@ -601,7 +609,15 @@
           </w:tcPr>
           <w:p>
             <w:r>
-              <w:t>Geldabheben: Bestätigung’s Page</w:t>
+              <w:t xml:space="preserve">Geldabheben: </w:t>
+            </w:r>
+            <w:proofErr w:type="spellStart"/>
+            <w:r>
+              <w:t>Bestätigung’s</w:t>
+            </w:r>
+            <w:proofErr w:type="spellEnd"/>
+            <w:r>
+              <w:t xml:space="preserve"> Page</w:t>
             </w:r>
           </w:p>
         </w:tc>
@@ -876,6 +892,7 @@
     </w:p>
     <w:p>
       <w:r>
+        <w:lastRenderedPageBreak/>
         <w:t xml:space="preserve">Somit kommen wir zu einem Ergebnis, bei dem C# mit 109 Punkten Vorsprung vor Java gewinnt. </w:t>
       </w:r>
       <w:r>
@@ -884,6 +901,8 @@
       </w:r>
     </w:p>
     <w:sectPr>
+      <w:headerReference w:type="default" r:id="rId6"/>
+      <w:footerReference w:type="default" r:id="rId7"/>
       <w:pgSz w:w="11906" w:h="16838"/>
       <w:pgMar w:top="1417" w:right="1417" w:bottom="1134" w:left="1417" w:header="708" w:footer="708" w:gutter="0"/>
       <w:cols w:space="708"/>
@@ -891,6 +910,151 @@
     </w:sectPr>
   </w:body>
 </w:document>
+</file>
+
+<file path=word/endnotes.xml><?xml version="1.0" encoding="utf-8"?>
+<w:endnotes xmlns:wpc="http://schemas.microsoft.com/office/word/2010/wordprocessingCanvas" xmlns:cx="http://schemas.microsoft.com/office/drawing/2014/chartex" xmlns:cx1="http://schemas.microsoft.com/office/drawing/2015/9/8/chartex" xmlns:cx2="http://schemas.microsoft.com/office/drawing/2015/10/21/chartex" xmlns:cx3="http://schemas.microsoft.com/office/drawing/2016/5/9/chartex" xmlns:cx4="http://schemas.microsoft.com/office/drawing/2016/5/10/chartex" xmlns:cx5="http://schemas.microsoft.com/office/drawing/2016/5/11/chartex" xmlns:cx6="http://schemas.microsoft.com/office/drawing/2016/5/12/chartex" xmlns:cx7="http://schemas.microsoft.com/office/drawing/2016/5/13/chartex" xmlns:cx8="http://schemas.microsoft.com/office/drawing/2016/5/14/chartex" xmlns:mc="http://schemas.openxmlformats.org/markup-compatibility/2006" xmlns:aink="http://schemas.microsoft.com/office/drawing/2016/ink" xmlns:am3d="http://schemas.microsoft.com/office/drawing/2017/model3d" xmlns:o="urn:schemas-microsoft-com:office:office" xmlns:oel="http://schemas.microsoft.com/office/2019/extlst" xmlns:r="http://schemas.openxmlformats.org/officeDocument/2006/relationships" xmlns:m="http://schemas.openxmlformats.org/officeDocument/2006/math" xmlns:v="urn:schemas-microsoft-com:vml" xmlns:wp14="http://schemas.microsoft.com/office/word/2010/wordprocessingDrawing" xmlns:wp="http://schemas.openxmlformats.org/drawingml/2006/wordprocessingDrawing" xmlns:w10="urn:schemas-microsoft-com:office:word" xmlns:w="http://schemas.openxmlformats.org/wordprocessingml/2006/main" xmlns:w14="http://schemas.microsoft.com/office/word/2010/wordml" xmlns:w15="http://schemas.microsoft.com/office/word/2012/wordml" xmlns:w16cex="http://schemas.microsoft.com/office/word/2018/wordml/cex" xmlns:w16cid="http://schemas.microsoft.com/office/word/2016/wordml/cid" xmlns:w16="http://schemas.microsoft.com/office/word/2018/wordml" xmlns:w16sdtdh="http://schemas.microsoft.com/office/word/2020/wordml/sdtdatahash" xmlns:w16se="http://schemas.microsoft.com/office/word/2015/wordml/symex" xmlns:wpg="http://schemas.microsoft.com/office/word/2010/wordprocessingGroup" xmlns:wpi="http://schemas.microsoft.com/office/word/2010/wordprocessingInk" xmlns:wne="http://schemas.microsoft.com/office/word/2006/wordml" xmlns:wps="http://schemas.microsoft.com/office/word/2010/wordprocessingShape" mc:Ignorable="w14 w15 w16se w16cid w16 w16cex w16sdtdh wp14">
+  <w:endnote w:type="separator" w:id="-1">
+    <w:p>
+      <w:pPr>
+        <w:spacing w:after="0" w:line="240" w:lineRule="auto"/>
+      </w:pPr>
+      <w:r>
+        <w:separator/>
+      </w:r>
+    </w:p>
+  </w:endnote>
+  <w:endnote w:type="continuationSeparator" w:id="0">
+    <w:p>
+      <w:pPr>
+        <w:spacing w:after="0" w:line="240" w:lineRule="auto"/>
+      </w:pPr>
+      <w:r>
+        <w:continuationSeparator/>
+      </w:r>
+    </w:p>
+  </w:endnote>
+</w:endnotes>
+</file>
+
+<file path=word/footer1.xml><?xml version="1.0" encoding="utf-8"?>
+<w:ftr xmlns:wpc="http://schemas.microsoft.com/office/word/2010/wordprocessingCanvas" xmlns:cx="http://schemas.microsoft.com/office/drawing/2014/chartex" xmlns:cx1="http://schemas.microsoft.com/office/drawing/2015/9/8/chartex" xmlns:cx2="http://schemas.microsoft.com/office/drawing/2015/10/21/chartex" xmlns:cx3="http://schemas.microsoft.com/office/drawing/2016/5/9/chartex" xmlns:cx4="http://schemas.microsoft.com/office/drawing/2016/5/10/chartex" xmlns:cx5="http://schemas.microsoft.com/office/drawing/2016/5/11/chartex" xmlns:cx6="http://schemas.microsoft.com/office/drawing/2016/5/12/chartex" xmlns:cx7="http://schemas.microsoft.com/office/drawing/2016/5/13/chartex" xmlns:cx8="http://schemas.microsoft.com/office/drawing/2016/5/14/chartex" xmlns:mc="http://schemas.openxmlformats.org/markup-compatibility/2006" xmlns:aink="http://schemas.microsoft.com/office/drawing/2016/ink" xmlns:am3d="http://schemas.microsoft.com/office/drawing/2017/model3d" xmlns:o="urn:schemas-microsoft-com:office:office" xmlns:oel="http://schemas.microsoft.com/office/2019/extlst" xmlns:r="http://schemas.openxmlformats.org/officeDocument/2006/relationships" xmlns:m="http://schemas.openxmlformats.org/officeDocument/2006/math" xmlns:v="urn:schemas-microsoft-com:vml" xmlns:wp14="http://schemas.microsoft.com/office/word/2010/wordprocessingDrawing" xmlns:wp="http://schemas.openxmlformats.org/drawingml/2006/wordprocessingDrawing" xmlns:w10="urn:schemas-microsoft-com:office:word" xmlns:w="http://schemas.openxmlformats.org/wordprocessingml/2006/main" xmlns:w14="http://schemas.microsoft.com/office/word/2010/wordml" xmlns:w15="http://schemas.microsoft.com/office/word/2012/wordml" xmlns:w16cex="http://schemas.microsoft.com/office/word/2018/wordml/cex" xmlns:w16cid="http://schemas.microsoft.com/office/word/2016/wordml/cid" xmlns:w16="http://schemas.microsoft.com/office/word/2018/wordml" xmlns:w16sdtdh="http://schemas.microsoft.com/office/word/2020/wordml/sdtdatahash" xmlns:w16se="http://schemas.microsoft.com/office/word/2015/wordml/symex" xmlns:wpg="http://schemas.microsoft.com/office/word/2010/wordprocessingGroup" xmlns:wpi="http://schemas.microsoft.com/office/word/2010/wordprocessingInk" xmlns:wne="http://schemas.microsoft.com/office/word/2006/wordml" xmlns:wps="http://schemas.microsoft.com/office/word/2010/wordprocessingShape" mc:Ignorable="w14 w15 w16se w16cid w16 w16cex w16sdtdh wp14">
+  <w:p>
+    <w:pPr>
+      <w:pStyle w:val="Fuzeile"/>
+    </w:pPr>
+    <w:r>
+      <w:t>Abgabedatum 28.02.2023</w:t>
+    </w:r>
+  </w:p>
+</w:ftr>
+</file>
+
+<file path=word/footnotes.xml><?xml version="1.0" encoding="utf-8"?>
+<w:footnotes xmlns:wpc="http://schemas.microsoft.com/office/word/2010/wordprocessingCanvas" xmlns:cx="http://schemas.microsoft.com/office/drawing/2014/chartex" xmlns:cx1="http://schemas.microsoft.com/office/drawing/2015/9/8/chartex" xmlns:cx2="http://schemas.microsoft.com/office/drawing/2015/10/21/chartex" xmlns:cx3="http://schemas.microsoft.com/office/drawing/2016/5/9/chartex" xmlns:cx4="http://schemas.microsoft.com/office/drawing/2016/5/10/chartex" xmlns:cx5="http://schemas.microsoft.com/office/drawing/2016/5/11/chartex" xmlns:cx6="http://schemas.microsoft.com/office/drawing/2016/5/12/chartex" xmlns:cx7="http://schemas.microsoft.com/office/drawing/2016/5/13/chartex" xmlns:cx8="http://schemas.microsoft.com/office/drawing/2016/5/14/chartex" xmlns:mc="http://schemas.openxmlformats.org/markup-compatibility/2006" xmlns:aink="http://schemas.microsoft.com/office/drawing/2016/ink" xmlns:am3d="http://schemas.microsoft.com/office/drawing/2017/model3d" xmlns:o="urn:schemas-microsoft-com:office:office" xmlns:oel="http://schemas.microsoft.com/office/2019/extlst" xmlns:r="http://schemas.openxmlformats.org/officeDocument/2006/relationships" xmlns:m="http://schemas.openxmlformats.org/officeDocument/2006/math" xmlns:v="urn:schemas-microsoft-com:vml" xmlns:wp14="http://schemas.microsoft.com/office/word/2010/wordprocessingDrawing" xmlns:wp="http://schemas.openxmlformats.org/drawingml/2006/wordprocessingDrawing" xmlns:w10="urn:schemas-microsoft-com:office:word" xmlns:w="http://schemas.openxmlformats.org/wordprocessingml/2006/main" xmlns:w14="http://schemas.microsoft.com/office/word/2010/wordml" xmlns:w15="http://schemas.microsoft.com/office/word/2012/wordml" xmlns:w16cex="http://schemas.microsoft.com/office/word/2018/wordml/cex" xmlns:w16cid="http://schemas.microsoft.com/office/word/2016/wordml/cid" xmlns:w16="http://schemas.microsoft.com/office/word/2018/wordml" xmlns:w16sdtdh="http://schemas.microsoft.com/office/word/2020/wordml/sdtdatahash" xmlns:w16se="http://schemas.microsoft.com/office/word/2015/wordml/symex" xmlns:wpg="http://schemas.microsoft.com/office/word/2010/wordprocessingGroup" xmlns:wpi="http://schemas.microsoft.com/office/word/2010/wordprocessingInk" xmlns:wne="http://schemas.microsoft.com/office/word/2006/wordml" xmlns:wps="http://schemas.microsoft.com/office/word/2010/wordprocessingShape" mc:Ignorable="w14 w15 w16se w16cid w16 w16cex w16sdtdh wp14">
+  <w:footnote w:type="separator" w:id="-1">
+    <w:p>
+      <w:pPr>
+        <w:spacing w:after="0" w:line="240" w:lineRule="auto"/>
+      </w:pPr>
+      <w:r>
+        <w:separator/>
+      </w:r>
+    </w:p>
+  </w:footnote>
+  <w:footnote w:type="continuationSeparator" w:id="0">
+    <w:p>
+      <w:pPr>
+        <w:spacing w:after="0" w:line="240" w:lineRule="auto"/>
+      </w:pPr>
+      <w:r>
+        <w:continuationSeparator/>
+      </w:r>
+    </w:p>
+  </w:footnote>
+</w:footnotes>
+</file>
+
+<file path=word/header1.xml><?xml version="1.0" encoding="utf-8"?>
+<w:hdr xmlns:wpc="http://schemas.microsoft.com/office/word/2010/wordprocessingCanvas" xmlns:cx="http://schemas.microsoft.com/office/drawing/2014/chartex" xmlns:cx1="http://schemas.microsoft.com/office/drawing/2015/9/8/chartex" xmlns:cx2="http://schemas.microsoft.com/office/drawing/2015/10/21/chartex" xmlns:cx3="http://schemas.microsoft.com/office/drawing/2016/5/9/chartex" xmlns:cx4="http://schemas.microsoft.com/office/drawing/2016/5/10/chartex" xmlns:cx5="http://schemas.microsoft.com/office/drawing/2016/5/11/chartex" xmlns:cx6="http://schemas.microsoft.com/office/drawing/2016/5/12/chartex" xmlns:cx7="http://schemas.microsoft.com/office/drawing/2016/5/13/chartex" xmlns:cx8="http://schemas.microsoft.com/office/drawing/2016/5/14/chartex" xmlns:mc="http://schemas.openxmlformats.org/markup-compatibility/2006" xmlns:aink="http://schemas.microsoft.com/office/drawing/2016/ink" xmlns:am3d="http://schemas.microsoft.com/office/drawing/2017/model3d" xmlns:o="urn:schemas-microsoft-com:office:office" xmlns:oel="http://schemas.microsoft.com/office/2019/extlst" xmlns:r="http://schemas.openxmlformats.org/officeDocument/2006/relationships" xmlns:m="http://schemas.openxmlformats.org/officeDocument/2006/math" xmlns:v="urn:schemas-microsoft-com:vml" xmlns:wp14="http://schemas.microsoft.com/office/word/2010/wordprocessingDrawing" xmlns:wp="http://schemas.openxmlformats.org/drawingml/2006/wordprocessingDrawing" xmlns:w10="urn:schemas-microsoft-com:office:word" xmlns:w="http://schemas.openxmlformats.org/wordprocessingml/2006/main" xmlns:w14="http://schemas.microsoft.com/office/word/2010/wordml" xmlns:w15="http://schemas.microsoft.com/office/word/2012/wordml" xmlns:w16cex="http://schemas.microsoft.com/office/word/2018/wordml/cex" xmlns:w16cid="http://schemas.microsoft.com/office/word/2016/wordml/cid" xmlns:w16="http://schemas.microsoft.com/office/word/2018/wordml" xmlns:w16sdtdh="http://schemas.microsoft.com/office/word/2020/wordml/sdtdatahash" xmlns:w16se="http://schemas.microsoft.com/office/word/2015/wordml/symex" xmlns:wpg="http://schemas.microsoft.com/office/word/2010/wordprocessingGroup" xmlns:wpi="http://schemas.microsoft.com/office/word/2010/wordprocessingInk" xmlns:wne="http://schemas.microsoft.com/office/word/2006/wordml" xmlns:wps="http://schemas.microsoft.com/office/word/2010/wordprocessingShape" mc:Ignorable="w14 w15 w16se w16cid w16 w16cex w16sdtdh wp14">
+  <w:tbl>
+    <w:tblPr>
+      <w:tblW w:w="0" w:type="auto"/>
+      <w:tblLayout w:type="fixed"/>
+      <w:tblLook w:val="06A0" w:firstRow="1" w:lastRow="0" w:firstColumn="1" w:lastColumn="0" w:noHBand="1" w:noVBand="1"/>
+    </w:tblPr>
+    <w:tblGrid>
+      <w:gridCol w:w="3020"/>
+      <w:gridCol w:w="3020"/>
+      <w:gridCol w:w="3020"/>
+    </w:tblGrid>
+    <w:tr>
+      <w:trPr>
+        <w:trHeight w:val="300"/>
+      </w:trPr>
+      <w:tc>
+        <w:tcPr>
+          <w:tcW w:w="3020" w:type="dxa"/>
+        </w:tcPr>
+        <w:p>
+          <w:pPr>
+            <w:pStyle w:val="Kopfzeile"/>
+            <w:ind w:left="-115"/>
+          </w:pPr>
+          <w:r>
+            <w:t>Andrea, Elena, Shane, Nathan und David</w:t>
+          </w:r>
+        </w:p>
+      </w:tc>
+      <w:tc>
+        <w:tcPr>
+          <w:tcW w:w="3020" w:type="dxa"/>
+        </w:tcPr>
+        <w:p>
+          <w:pPr>
+            <w:pStyle w:val="Kopfzeile"/>
+            <w:jc w:val="center"/>
+          </w:pPr>
+          <w:r>
+            <w:t>Informatik</w:t>
+          </w:r>
+        </w:p>
+      </w:tc>
+      <w:tc>
+        <w:tcPr>
+          <w:tcW w:w="3020" w:type="dxa"/>
+        </w:tcPr>
+        <w:p>
+          <w:pPr>
+            <w:pStyle w:val="Kopfzeile"/>
+            <w:ind w:right="-115"/>
+            <w:jc w:val="right"/>
+          </w:pPr>
+          <w:r>
+            <w:t>IM21 Rossella Rapisarda</w:t>
+          </w:r>
+        </w:p>
+        <w:p>
+          <w:pPr>
+            <w:pStyle w:val="Kopfzeile"/>
+            <w:ind w:right="-115"/>
+            <w:jc w:val="right"/>
+          </w:pPr>
+        </w:p>
+      </w:tc>
+    </w:tr>
+  </w:tbl>
+  <w:p>
+    <w:pPr>
+      <w:pStyle w:val="Kopfzeile"/>
+    </w:pPr>
+  </w:p>
+  <w:p>
+    <w:pPr>
+      <w:pStyle w:val="Kopfzeile"/>
+    </w:pPr>
+  </w:p>
+</w:hdr>
 </file>
 
 <file path=word/styles.xml><?xml version="1.0" encoding="utf-8"?>
@@ -1338,6 +1502,50 @@
       </w:tblBorders>
     </w:tblPr>
   </w:style>
+  <w:style w:type="paragraph" w:styleId="Kopfzeile">
+    <w:name w:val="header"/>
+    <w:basedOn w:val="Standard"/>
+    <w:link w:val="KopfzeileZchn"/>
+    <w:uiPriority w:val="99"/>
+    <w:unhideWhenUsed/>
+    <w:rsid w:val="00C50C9A"/>
+    <w:pPr>
+      <w:tabs>
+        <w:tab w:val="center" w:pos="4536"/>
+        <w:tab w:val="right" w:pos="9072"/>
+      </w:tabs>
+      <w:spacing w:after="0" w:line="240" w:lineRule="auto"/>
+    </w:pPr>
+  </w:style>
+  <w:style w:type="character" w:customStyle="1" w:styleId="KopfzeileZchn">
+    <w:name w:val="Kopfzeile Zchn"/>
+    <w:basedOn w:val="Absatz-Standardschriftart"/>
+    <w:link w:val="Kopfzeile"/>
+    <w:uiPriority w:val="99"/>
+    <w:rsid w:val="00C50C9A"/>
+  </w:style>
+  <w:style w:type="paragraph" w:styleId="Fuzeile">
+    <w:name w:val="footer"/>
+    <w:basedOn w:val="Standard"/>
+    <w:link w:val="FuzeileZchn"/>
+    <w:uiPriority w:val="99"/>
+    <w:unhideWhenUsed/>
+    <w:rsid w:val="00C50C9A"/>
+    <w:pPr>
+      <w:tabs>
+        <w:tab w:val="center" w:pos="4536"/>
+        <w:tab w:val="right" w:pos="9072"/>
+      </w:tabs>
+      <w:spacing w:after="0" w:line="240" w:lineRule="auto"/>
+    </w:pPr>
+  </w:style>
+  <w:style w:type="character" w:customStyle="1" w:styleId="FuzeileZchn">
+    <w:name w:val="Fußzeile Zchn"/>
+    <w:basedOn w:val="Absatz-Standardschriftart"/>
+    <w:link w:val="Fuzeile"/>
+    <w:uiPriority w:val="99"/>
+    <w:rsid w:val="00C50C9A"/>
+  </w:style>
 </w:styles>
 </file>
 

</xml_diff>